<commit_message>
fix an issue with library reporting bookmark IDs being exhausted
</commit_message>
<xml_diff>
--- a/tests/Data/annotated.docx
+++ b/tests/Data/annotated.docx
@@ -13,17 +13,27 @@
         <w:rPr/>
         <w:t xml:space="preserve">In religion and folklore, </w:t>
       </w:r>
-      <w:bookmarkStart w:name="Kumo_Reference_1" w:id="1"/>
+      <w:bookmarkStart w:name="Kumo_Reference_1" w:id="0"/>
       <w:r>
         <w:rPr/>
         <w:t>Hell</w:t>
       </w:r>
+      <w:bookmarkEnd w:id="0"/>
+      <w:r>
+        <w:rPr/>
+        <w:t xml:space="preserve"> is an afterlife location in which evil souls are subjected to punitive suffering, often torture, as eternal punishment after death. Religions with a linear divine history often depict </w:t>
+      </w:r>
+      <w:bookmarkStart w:name="Kumo_Reference_2" w:id="1"/>
+      <w:r>
+        <w:rPr/>
+        <w:t>hell</w:t>
+      </w:r>
       <w:bookmarkEnd w:id="1"/>
       <w:r>
         <w:rPr/>
-        <w:t xml:space="preserve"> is an afterlife location in which evil souls are subjected to punitive suffering, often torture, as eternal punishment after death. Religions with a linear divine history often depict </w:t>
-      </w:r>
-      <w:bookmarkStart w:name="Kumo_Reference_2" w:id="2"/>
+        <w:t xml:space="preserve">s as eternal destinations, the biggest examples of which are Christianity and Islam, whereas religions with reincarnation usually depict a </w:t>
+      </w:r>
+      <w:bookmarkStart w:name="Kumo_Reference_3" w:id="2"/>
       <w:r>
         <w:rPr/>
         <w:t>hell</w:t>
@@ -31,24 +41,14 @@
       <w:bookmarkEnd w:id="2"/>
       <w:r>
         <w:rPr/>
-        <w:t xml:space="preserve">s as eternal destinations, the biggest examples of which are Christianity and Islam, whereas religions with reincarnation usually depict a </w:t>
-      </w:r>
-      <w:bookmarkStart w:name="Kumo_Reference_3" w:id="3"/>
+        <w:t xml:space="preserve"> as an intermediary period between incarnations, as is the case in the dharmic religions. Religions typically locate </w:t>
+      </w:r>
+      <w:bookmarkStart w:name="Kumo_Reference_4" w:id="3"/>
       <w:r>
         <w:rPr/>
         <w:t>hell</w:t>
       </w:r>
       <w:bookmarkEnd w:id="3"/>
-      <w:r>
-        <w:rPr/>
-        <w:t xml:space="preserve"> as an intermediary period between incarnations, as is the case in the dharmic religions. Religions typically locate </w:t>
-      </w:r>
-      <w:bookmarkStart w:name="Kumo_Reference_4" w:id="4"/>
-      <w:r>
-        <w:rPr/>
-        <w:t>hell</w:t>
-      </w:r>
-      <w:bookmarkEnd w:id="4"/>
       <w:r>
         <w:rPr/>
         <w:t xml:space="preserve"> in another dimension or under Earth's surface. Other afterlife destinations include Heaven, Paradise, Purgatory, Limbo, and the underworld.</w:t>
@@ -76,12 +76,12 @@
         <w:rPr/>
         <w:t xml:space="preserve">Other religions, which do not conceive of the afterlife as a place of punishment or reward, merely describe an abode of the dead, the grave, a neutral place that is located under the surface of Earth (for example, see Kur, Hades, and Sheol). Such places are sometimes equated with the English word </w:t>
       </w:r>
-      <w:bookmarkStart w:name="Kumo_Reference_5" w:id="5"/>
+      <w:bookmarkStart w:name="Kumo_Reference_5" w:id="4"/>
       <w:r>
         <w:rPr/>
         <w:t>hell</w:t>
       </w:r>
-      <w:bookmarkEnd w:id="5"/>
+      <w:bookmarkEnd w:id="4"/>
       <w:r>
         <w:rPr/>
         <w:t>, though a more correct translation would be "underworld" or "world of the dead". The ancient Mesopotamian, Greek, Roman, and Finnic religions include entrances to the underworld from the land of the living.</w:t>
@@ -242,7 +242,6 @@
     </w:rPrDefault>
     <w:pPrDefault>
       <w:pPr>
-        <w:widowControl/>
         <w:suppressAutoHyphens w:val="true"/>
       </w:pPr>
     </w:pPrDefault>
@@ -252,10 +251,11 @@
     <w:qFormat/>
     <w:pPr>
       <w:widowControl/>
-      <w:kinsoku w:val="true"/>
-      <w:overflowPunct w:val="true"/>
-      <w:autoSpaceDE w:val="true"/>
+      <w:suppressAutoHyphens w:val="true"/>
+      <w:overflowPunct w:val="false"/>
       <w:bidi w:val="0"/>
+      <w:spacing w:before="0" w:after="0"/>
+      <w:jc w:val="left"/>
     </w:pPr>
     <w:rPr>
       <w:rFonts w:ascii="Liberation Serif" w:hAnsi="Liberation Serif" w:eastAsia="Clear Sans" w:cs="Noto Sans Devanagari"/>
@@ -344,10 +344,14 @@
 </w:styles>
 </file>
 
-<file path=customXML/item.xml><https://kumo.org/document/range26-30> <https://example.org/references> <https://dbpedia.org/page/Hell> <https://kumo.org/graph/rangeGraph> .
-<https://kumo.org/document/range215-219> <https://example.org/references> <https://dbpedia.org/page/Hell> <https://kumo.org/graph/rangeGraph> .
-<https://kumo.org/document/range358-362> <https://example.org/references> <https://dbpedia.org/page/Hell> <https://kumo.org/graph/rangeGraph> .
-<https://kumo.org/document/range479-483> <https://example.org/references> <https://dbpedia.org/page/Hell> <https://kumo.org/graph/rangeGraph> .
-<https://kumo.org/document/range921-925> <https://example.org/references> <https://dbpedia.org/page/Hell> <https://kumo.org/graph/rangeGraph> .
+<file path=customXML/item.xml>https://kumo.org/document/0a5c82dc-eb04-431d-a0c3-a14b5ed0885e-20210615T170601
+
+</file>
+
+<file path=customXML/item2.xml><https://kumo.org/document/0a5c82dc-eb04-431d-a0c3-a14b5ed0885e-20210615T170601#range26-30> <https://example.org/references> <https://dbpedia.org/page/Hell> <https://kumo.org/graph/rangeGraph> .
+<https://kumo.org/document/0a5c82dc-eb04-431d-a0c3-a14b5ed0885e-20210615T170601#range215-219> <https://example.org/references> <https://dbpedia.org/page/Hell> <https://kumo.org/graph/rangeGraph> .
+<https://kumo.org/document/0a5c82dc-eb04-431d-a0c3-a14b5ed0885e-20210615T170601#range358-362> <https://example.org/references> <https://dbpedia.org/page/Hell> <https://kumo.org/graph/rangeGraph> .
+<https://kumo.org/document/0a5c82dc-eb04-431d-a0c3-a14b5ed0885e-20210615T170601#range479-483> <https://example.org/references> <https://dbpedia.org/page/Hell> <https://kumo.org/graph/rangeGraph> .
+<https://kumo.org/document/0a5c82dc-eb04-431d-a0c3-a14b5ed0885e-20210615T170601#range921-925> <https://example.org/references> <https://dbpedia.org/page/Hell> <https://kumo.org/graph/rangeGraph> .
 
 </file>
</xml_diff>